<commit_message>
Updated docs (Release procedure)
</commit_message>
<xml_diff>
--- a/doc/_editable/MyBar - Release Procedure.docx
+++ b/doc/_editable/MyBar - Release Procedure.docx
@@ -59,8 +59,6 @@
         </w:rPr>
         <w:t>Update version-name and version-code in Android Manifest</w:t>
       </w:r>
-      <w:bookmarkStart w:id="0" w:name="_GoBack"/>
-      <w:bookmarkEnd w:id="0"/>
     </w:p>
     <w:p>
       <w:pPr>
@@ -95,8 +93,58 @@
         <w:rPr>
           <w:lang w:val="en-US"/>
         </w:rPr>
-        <w:t>Update the change notes</w:t>
-      </w:r>
+        <w:t xml:space="preserve">Update the </w:t>
+      </w:r>
+      <w:r>
+        <w:rPr>
+          <w:lang w:val="en-US"/>
+        </w:rPr>
+        <w:t>document “Release</w:t>
+      </w:r>
+      <w:r>
+        <w:rPr>
+          <w:lang w:val="en-US"/>
+        </w:rPr>
+        <w:t xml:space="preserve"> notes</w:t>
+      </w:r>
+      <w:r>
+        <w:rPr>
+          <w:lang w:val="en-US"/>
+        </w:rPr>
+        <w:t>”</w:t>
+      </w:r>
+    </w:p>
+    <w:p>
+      <w:pPr>
+        <w:pStyle w:val="ListParagraph"/>
+        <w:numPr>
+          <w:ilvl w:val="0"/>
+          <w:numId w:val="1"/>
+        </w:numPr>
+        <w:rPr>
+          <w:lang w:val="en-US"/>
+        </w:rPr>
+      </w:pPr>
+      <w:r>
+        <w:rPr>
+          <w:lang w:val="en-US"/>
+        </w:rPr>
+        <w:t>Update the document “</w:t>
+      </w:r>
+      <w:r>
+        <w:rPr>
+          <w:lang w:val="en-US"/>
+        </w:rPr>
+        <w:t>Known Bugs and Limitations</w:t>
+      </w:r>
+      <w:r>
+        <w:rPr>
+          <w:lang w:val="en-US"/>
+        </w:rPr>
+        <w:t>”</w:t>
+      </w:r>
+      <w:bookmarkStart w:id="0" w:name="_GoBack"/>
+      <w:bookmarkEnd w:id="0"/>
     </w:p>
     <w:p>
       <w:pPr>

</xml_diff>